<commit_message>
app: prettier template, and ensure all facts are present in first 10 cards
</commit_message>
<xml_diff>
--- a/3x4.docx
+++ b/3x4.docx
@@ -34,7 +34,9 @@
         <w:gridCol w:w="3643"/>
       </w:tblGrid>
       <w:tr>
-        <w:trPr/>
+        <w:trPr>
+          <w:trHeight w:val="2448" w:hRule="exact"/>
+        </w:trPr>
         <w:tc>
           <w:tcPr>
             <w:tcW w:w="3642" w:type="dxa"/>
@@ -43,16 +45,14 @@
               <w:start w:val="single" w:sz="4" w:space="0" w:color="000000"/>
               <w:bottom w:val="single" w:sz="4" w:space="0" w:color="000000"/>
             </w:tcBorders>
+            <w:vAlign w:val="center"/>
           </w:tcPr>
           <w:p>
             <w:pPr>
               <w:pStyle w:val="TableContents"/>
               <w:bidi w:val="0"/>
-              <w:jc w:val="start"/>
-              <w:rPr>
-                <w:sz w:val="40"/>
-                <w:szCs w:val="40"/>
-              </w:rPr>
+              <w:jc w:val="center"/>
+              <w:rPr/>
             </w:pPr>
             <w:r>
               <w:rPr>
@@ -81,16 +81,14 @@
               <w:start w:val="single" w:sz="4" w:space="0" w:color="000000"/>
               <w:bottom w:val="single" w:sz="4" w:space="0" w:color="000000"/>
             </w:tcBorders>
+            <w:vAlign w:val="center"/>
           </w:tcPr>
           <w:p>
             <w:pPr>
               <w:pStyle w:val="TableContents"/>
               <w:bidi w:val="0"/>
-              <w:jc w:val="start"/>
-              <w:rPr>
-                <w:sz w:val="40"/>
-                <w:szCs w:val="40"/>
-              </w:rPr>
+              <w:jc w:val="center"/>
+              <w:rPr/>
             </w:pPr>
             <w:r>
               <w:rPr>
@@ -119,16 +117,14 @@
               <w:start w:val="single" w:sz="4" w:space="0" w:color="000000"/>
               <w:bottom w:val="single" w:sz="4" w:space="0" w:color="000000"/>
             </w:tcBorders>
+            <w:vAlign w:val="center"/>
           </w:tcPr>
           <w:p>
             <w:pPr>
               <w:pStyle w:val="TableContents"/>
               <w:bidi w:val="0"/>
-              <w:jc w:val="start"/>
-              <w:rPr>
-                <w:sz w:val="40"/>
-                <w:szCs w:val="40"/>
-              </w:rPr>
+              <w:jc w:val="center"/>
+              <w:rPr/>
             </w:pPr>
             <w:r>
               <w:rPr>
@@ -158,16 +154,14 @@
               <w:bottom w:val="single" w:sz="4" w:space="0" w:color="000000"/>
               <w:end w:val="single" w:sz="4" w:space="0" w:color="000000"/>
             </w:tcBorders>
+            <w:vAlign w:val="center"/>
           </w:tcPr>
           <w:p>
             <w:pPr>
               <w:pStyle w:val="TableContents"/>
               <w:bidi w:val="0"/>
-              <w:jc w:val="start"/>
-              <w:rPr>
-                <w:sz w:val="40"/>
-                <w:szCs w:val="40"/>
-              </w:rPr>
+              <w:jc w:val="center"/>
+              <w:rPr/>
             </w:pPr>
             <w:r>
               <w:rPr>
@@ -180,7 +174,9 @@
         </w:tc>
       </w:tr>
       <w:tr>
-        <w:trPr/>
+        <w:trPr>
+          <w:trHeight w:val="2448" w:hRule="exact"/>
+        </w:trPr>
         <w:tc>
           <w:tcPr>
             <w:tcW w:w="3642" w:type="dxa"/>
@@ -188,16 +184,14 @@
               <w:start w:val="single" w:sz="4" w:space="0" w:color="000000"/>
               <w:bottom w:val="single" w:sz="4" w:space="0" w:color="000000"/>
             </w:tcBorders>
+            <w:vAlign w:val="center"/>
           </w:tcPr>
           <w:p>
             <w:pPr>
               <w:pStyle w:val="TableContents"/>
               <w:bidi w:val="0"/>
-              <w:jc w:val="start"/>
-              <w:rPr>
-                <w:sz w:val="40"/>
-                <w:szCs w:val="40"/>
-              </w:rPr>
+              <w:jc w:val="center"/>
+              <w:rPr/>
             </w:pPr>
             <w:r>
               <w:rPr>
@@ -225,16 +219,14 @@
               <w:start w:val="single" w:sz="4" w:space="0" w:color="000000"/>
               <w:bottom w:val="single" w:sz="4" w:space="0" w:color="000000"/>
             </w:tcBorders>
+            <w:vAlign w:val="center"/>
           </w:tcPr>
           <w:p>
             <w:pPr>
               <w:pStyle w:val="TableContents"/>
               <w:bidi w:val="0"/>
-              <w:jc w:val="start"/>
-              <w:rPr>
-                <w:sz w:val="40"/>
-                <w:szCs w:val="40"/>
-              </w:rPr>
+              <w:jc w:val="center"/>
+              <w:rPr/>
             </w:pPr>
             <w:r>
               <w:rPr>
@@ -262,16 +254,14 @@
               <w:start w:val="single" w:sz="4" w:space="0" w:color="000000"/>
               <w:bottom w:val="single" w:sz="4" w:space="0" w:color="000000"/>
             </w:tcBorders>
+            <w:vAlign w:val="center"/>
           </w:tcPr>
           <w:p>
             <w:pPr>
               <w:pStyle w:val="TableContents"/>
               <w:bidi w:val="0"/>
-              <w:jc w:val="start"/>
-              <w:rPr>
-                <w:sz w:val="40"/>
-                <w:szCs w:val="40"/>
-              </w:rPr>
+              <w:jc w:val="center"/>
+              <w:rPr/>
             </w:pPr>
             <w:r>
               <w:rPr>
@@ -300,16 +290,14 @@
               <w:bottom w:val="single" w:sz="4" w:space="0" w:color="000000"/>
               <w:end w:val="single" w:sz="4" w:space="0" w:color="000000"/>
             </w:tcBorders>
+            <w:vAlign w:val="center"/>
           </w:tcPr>
           <w:p>
             <w:pPr>
               <w:pStyle w:val="TableContents"/>
               <w:bidi w:val="0"/>
-              <w:jc w:val="start"/>
-              <w:rPr>
-                <w:sz w:val="40"/>
-                <w:szCs w:val="40"/>
-              </w:rPr>
+              <w:jc w:val="center"/>
+              <w:rPr/>
             </w:pPr>
             <w:r>
               <w:rPr>
@@ -322,7 +310,9 @@
         </w:tc>
       </w:tr>
       <w:tr>
-        <w:trPr/>
+        <w:trPr>
+          <w:trHeight w:val="2448" w:hRule="exact"/>
+        </w:trPr>
         <w:tc>
           <w:tcPr>
             <w:tcW w:w="3642" w:type="dxa"/>
@@ -330,16 +320,14 @@
               <w:start w:val="single" w:sz="4" w:space="0" w:color="000000"/>
               <w:bottom w:val="single" w:sz="4" w:space="0" w:color="000000"/>
             </w:tcBorders>
+            <w:vAlign w:val="center"/>
           </w:tcPr>
           <w:p>
             <w:pPr>
               <w:pStyle w:val="TableContents"/>
               <w:bidi w:val="0"/>
-              <w:jc w:val="start"/>
-              <w:rPr>
-                <w:sz w:val="40"/>
-                <w:szCs w:val="40"/>
-              </w:rPr>
+              <w:jc w:val="center"/>
+              <w:rPr/>
             </w:pPr>
             <w:r>
               <w:rPr>
@@ -367,16 +355,14 @@
               <w:start w:val="single" w:sz="4" w:space="0" w:color="000000"/>
               <w:bottom w:val="single" w:sz="4" w:space="0" w:color="000000"/>
             </w:tcBorders>
+            <w:vAlign w:val="center"/>
           </w:tcPr>
           <w:p>
             <w:pPr>
               <w:pStyle w:val="TableContents"/>
               <w:bidi w:val="0"/>
-              <w:jc w:val="start"/>
-              <w:rPr>
-                <w:sz w:val="40"/>
-                <w:szCs w:val="40"/>
-              </w:rPr>
+              <w:jc w:val="center"/>
+              <w:rPr/>
             </w:pPr>
             <w:r>
               <w:rPr>
@@ -404,16 +390,14 @@
               <w:start w:val="single" w:sz="4" w:space="0" w:color="000000"/>
               <w:bottom w:val="single" w:sz="4" w:space="0" w:color="000000"/>
             </w:tcBorders>
+            <w:vAlign w:val="center"/>
           </w:tcPr>
           <w:p>
             <w:pPr>
               <w:pStyle w:val="TableContents"/>
               <w:bidi w:val="0"/>
-              <w:jc w:val="start"/>
-              <w:rPr>
-                <w:sz w:val="40"/>
-                <w:szCs w:val="40"/>
-              </w:rPr>
+              <w:jc w:val="center"/>
+              <w:rPr/>
             </w:pPr>
             <w:r>
               <w:rPr>
@@ -442,16 +426,14 @@
               <w:bottom w:val="single" w:sz="4" w:space="0" w:color="000000"/>
               <w:end w:val="single" w:sz="4" w:space="0" w:color="000000"/>
             </w:tcBorders>
+            <w:vAlign w:val="center"/>
           </w:tcPr>
           <w:p>
             <w:pPr>
               <w:pStyle w:val="TableContents"/>
               <w:bidi w:val="0"/>
-              <w:jc w:val="start"/>
-              <w:rPr>
-                <w:sz w:val="40"/>
-                <w:szCs w:val="40"/>
-              </w:rPr>
+              <w:jc w:val="center"/>
+              <w:rPr/>
             </w:pPr>
             <w:r>
               <w:rPr>

</xml_diff>